<commit_message>
update jsp mdrr 2
</commit_message>
<xml_diff>
--- a/Rapport_de_stage.docx
+++ b/Rapport_de_stage.docx
@@ -10,7 +10,7 @@
         <mc:AlternateContent>
           <mc:Choice Requires="wps">
             <w:drawing>
-              <wp:anchor distT="0" distB="0" distL="114300" distR="114300" simplePos="0" relativeHeight="251659264" behindDoc="0" locked="0" layoutInCell="1" allowOverlap="1" wp14:anchorId="4038F6DE" wp14:editId="243EFAE8">
+              <wp:anchor distT="0" distB="0" distL="114300" distR="114300" simplePos="0" relativeHeight="251659264" behindDoc="0" locked="0" layoutInCell="1" allowOverlap="1" wp14:anchorId="4038F6DE" wp14:editId="457D67DB">
                 <wp:simplePos x="0" y="0"/>
                 <wp:positionH relativeFrom="page">
                   <wp:posOffset>4610100</wp:posOffset>
@@ -77,7 +77,7 @@
           </mc:Choice>
           <mc:Fallback>
             <w:pict>
-              <v:rect w14:anchorId="1A707B52" id="Rectangle 1" o:spid="_x0000_s1026" style="position:absolute;margin-left:363pt;margin-top:-75.25pt;width:231.4pt;height:858.6pt;z-index:251659264;visibility:visible;mso-wrap-style:square;mso-width-percent:0;mso-height-percent:0;mso-wrap-distance-left:9pt;mso-wrap-distance-top:0;mso-wrap-distance-right:9pt;mso-wrap-distance-bottom:0;mso-position-horizontal:absolute;mso-position-horizontal-relative:page;mso-position-vertical:absolute;mso-position-vertical-relative:text;mso-width-percent:0;mso-height-percent:0;mso-width-relative:margin;mso-height-relative:margin;v-text-anchor:middle" o:gfxdata="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" fillcolor="#4472c4 [3204]" strokecolor="white [3212]" strokeweight="1pt">
+              <v:rect w14:anchorId="7D77141A" id="Rectangle 1" o:spid="_x0000_s1026" style="position:absolute;margin-left:363pt;margin-top:-75.25pt;width:231.4pt;height:858.6pt;z-index:251659264;visibility:visible;mso-wrap-style:square;mso-width-percent:0;mso-height-percent:0;mso-wrap-distance-left:9pt;mso-wrap-distance-top:0;mso-wrap-distance-right:9pt;mso-wrap-distance-bottom:0;mso-position-horizontal:absolute;mso-position-horizontal-relative:page;mso-position-vertical:absolute;mso-position-vertical-relative:text;mso-width-percent:0;mso-height-percent:0;mso-width-relative:margin;mso-height-relative:margin;v-text-anchor:middle" o:gfxdata="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" fillcolor="#4472c4 [3204]" strokecolor="white [3212]" strokeweight="1pt">
                 <w10:wrap anchorx="page"/>
               </v:rect>
             </w:pict>
@@ -678,14 +678,17 @@
                       <wps:txbx>
                         <w:txbxContent>
                           <w:p>
+                            <w:pPr>
+                              <w:jc w:val="center"/>
+                            </w:pPr>
                             <w:r>
                               <w:rPr>
                                 <w:noProof/>
                               </w:rPr>
                               <w:drawing>
-                                <wp:inline distT="0" distB="0" distL="0" distR="0" wp14:anchorId="5ACD03EA" wp14:editId="578E1F43">
-                                  <wp:extent cx="3648710" cy="4175713"/>
-                                  <wp:effectExtent l="0" t="0" r="8890" b="0"/>
+                                <wp:inline distT="0" distB="0" distL="0" distR="0" wp14:anchorId="5ACD03EA" wp14:editId="32A99FEE">
+                                  <wp:extent cx="3086100" cy="3185160"/>
+                                  <wp:effectExtent l="0" t="0" r="0" b="0"/>
                                   <wp:docPr id="2026939099" name="Image 1" descr="Une image contenant casque, coiffe, habits, sol&#10;&#10;Description générée automatiquement"/>
                                   <wp:cNvGraphicFramePr>
                                     <a:graphicFrameLocks xmlns:a="http://schemas.openxmlformats.org/drawingml/2006/main" noChangeAspect="1"/>
@@ -712,11 +715,14 @@
                                         <pic:spPr>
                                           <a:xfrm flipH="1">
                                             <a:off x="0" y="0"/>
-                                            <a:ext cx="3648710" cy="4175713"/>
+                                            <a:ext cx="3102542" cy="3202130"/>
                                           </a:xfrm>
                                           <a:prstGeom prst="rect">
                                             <a:avLst/>
                                           </a:prstGeom>
+                                          <a:effectLst>
+                                            <a:softEdge rad="127000"/>
+                                          </a:effectLst>
                                         </pic:spPr>
                                       </pic:pic>
                                     </a:graphicData>
@@ -748,14 +754,17 @@
                 <v:textbox>
                   <w:txbxContent>
                     <w:p>
+                      <w:pPr>
+                        <w:jc w:val="center"/>
+                      </w:pPr>
                       <w:r>
                         <w:rPr>
                           <w:noProof/>
                         </w:rPr>
                         <w:drawing>
-                          <wp:inline distT="0" distB="0" distL="0" distR="0" wp14:anchorId="5ACD03EA" wp14:editId="578E1F43">
-                            <wp:extent cx="3648710" cy="4175713"/>
-                            <wp:effectExtent l="0" t="0" r="8890" b="0"/>
+                          <wp:inline distT="0" distB="0" distL="0" distR="0" wp14:anchorId="5ACD03EA" wp14:editId="32A99FEE">
+                            <wp:extent cx="3086100" cy="3185160"/>
+                            <wp:effectExtent l="0" t="0" r="0" b="0"/>
                             <wp:docPr id="2026939099" name="Image 1" descr="Une image contenant casque, coiffe, habits, sol&#10;&#10;Description générée automatiquement"/>
                             <wp:cNvGraphicFramePr>
                               <a:graphicFrameLocks xmlns:a="http://schemas.openxmlformats.org/drawingml/2006/main" noChangeAspect="1"/>
@@ -782,11 +791,14 @@
                                   <pic:spPr>
                                     <a:xfrm flipH="1">
                                       <a:off x="0" y="0"/>
-                                      <a:ext cx="3648710" cy="4175713"/>
+                                      <a:ext cx="3102542" cy="3202130"/>
                                     </a:xfrm>
                                     <a:prstGeom prst="rect">
                                       <a:avLst/>
                                     </a:prstGeom>
+                                    <a:effectLst>
+                                      <a:softEdge rad="127000"/>
+                                    </a:effectLst>
                                   </pic:spPr>
                                 </pic:pic>
                               </a:graphicData>
@@ -1634,25 +1646,7 @@
           <w:sz w:val="32"/>
           <w:szCs w:val="32"/>
         </w:rPr>
-        <w:t xml:space="preserve">I – </w:t>
-      </w:r>
-      <w:r>
-        <w:rPr>
-          <w:b/>
-          <w:bCs/>
-          <w:sz w:val="32"/>
-          <w:szCs w:val="32"/>
-        </w:rPr>
-        <w:tab/>
-      </w:r>
-      <w:r>
-        <w:rPr>
-          <w:b/>
-          <w:bCs/>
-          <w:sz w:val="32"/>
-          <w:szCs w:val="32"/>
-        </w:rPr>
-        <w:t>Présentation de l’entreprise et de ses activités</w:t>
+        <w:t>I – Présentation de l’entreprise et de ses activités</w:t>
       </w:r>
     </w:p>
     <w:p>
@@ -2093,7 +2087,23 @@
           <w:sz w:val="24"/>
           <w:szCs w:val="24"/>
         </w:rPr>
-        <w:t xml:space="preserve"> S4 j’ai travaillé dans l’entreprise Savimex qui se situe à Grasse. </w:t>
+        <w:t xml:space="preserve"> S4 j’ai travaillé dans l’entreprise </w:t>
+      </w:r>
+      <w:proofErr w:type="spellStart"/>
+      <w:r>
+        <w:rPr>
+          <w:sz w:val="24"/>
+          <w:szCs w:val="24"/>
+        </w:rPr>
+        <w:t>Savimex</w:t>
+      </w:r>
+      <w:proofErr w:type="spellEnd"/>
+      <w:r>
+        <w:rPr>
+          <w:sz w:val="24"/>
+          <w:szCs w:val="24"/>
+        </w:rPr>
+        <w:t xml:space="preserve"> qui se situe à Grasse. </w:t>
       </w:r>
       <w:r>
         <w:rPr>
@@ -2585,7 +2595,23 @@
           <w:sz w:val="24"/>
           <w:szCs w:val="24"/>
         </w:rPr>
-        <w:t>Dans le cadre de mon stage du S4 de BUT Génie Électrique et Informatique Industrielle, j’ai été accueilli par l’entreprise Savimex qui se situe à Grasse dans le département des Alpes-Maritimes. L’entreprise est une PME dont le secteur d’activité se situe dans la conception, la fabrication ainsi que la distribution de composants</w:t>
+        <w:t xml:space="preserve">Dans le cadre de mon stage du S4 de BUT Génie Électrique et Informatique Industrielle, j’ai été accueilli par l’entreprise </w:t>
+      </w:r>
+      <w:proofErr w:type="spellStart"/>
+      <w:r>
+        <w:rPr>
+          <w:sz w:val="24"/>
+          <w:szCs w:val="24"/>
+        </w:rPr>
+        <w:t>Savimex</w:t>
+      </w:r>
+      <w:proofErr w:type="spellEnd"/>
+      <w:r>
+        <w:rPr>
+          <w:sz w:val="24"/>
+          <w:szCs w:val="24"/>
+        </w:rPr>
+        <w:t xml:space="preserve"> qui se situe à Grasse dans le département des Alpes-Maritimes. L’entreprise est une PME dont le secteur d’activité se situe dans la conception, la fabrication ainsi que la distribution de composants</w:t>
       </w:r>
       <w:r>
         <w:rPr>
@@ -2711,12 +2737,29 @@
         </w:rPr>
         <w:t xml:space="preserve">. </w:t>
       </w:r>
-      <w:r>
-        <w:rPr>
-          <w:sz w:val="24"/>
-          <w:szCs w:val="24"/>
-        </w:rPr>
-        <w:t>Savimex distribue à ses clients qui sont de grands noms comme Ro</w:t>
+      <w:proofErr w:type="spellStart"/>
+      <w:r>
+        <w:rPr>
+          <w:sz w:val="24"/>
+          <w:szCs w:val="24"/>
+        </w:rPr>
+        <w:t>Savimex</w:t>
+      </w:r>
+      <w:proofErr w:type="spellEnd"/>
+      <w:r>
+        <w:rPr>
+          <w:sz w:val="24"/>
+          <w:szCs w:val="24"/>
+        </w:rPr>
+        <w:t xml:space="preserve"> distribue à ses clients qui sont de grands noms comme </w:t>
+      </w:r>
+      <w:proofErr w:type="spellStart"/>
+      <w:r>
+        <w:rPr>
+          <w:sz w:val="24"/>
+          <w:szCs w:val="24"/>
+        </w:rPr>
+        <w:t>Ro</w:t>
       </w:r>
       <w:r>
         <w:rPr>
@@ -2725,12 +2768,45 @@
         </w:rPr>
         <w:t>senbauer</w:t>
       </w:r>
-      <w:r>
-        <w:rPr>
-          <w:sz w:val="24"/>
-          <w:szCs w:val="24"/>
-        </w:rPr>
-        <w:t>, MSA, Dragër pour le domaine de la sécurité, BOSH, Continental pour l’automotive, Thalès et Safran pour le domaine de la défense et enfin Schneider et Phakos dans l’industrie.</w:t>
+      <w:proofErr w:type="spellEnd"/>
+      <w:r>
+        <w:rPr>
+          <w:sz w:val="24"/>
+          <w:szCs w:val="24"/>
+        </w:rPr>
+        <w:t xml:space="preserve">, MSA, </w:t>
+      </w:r>
+      <w:proofErr w:type="spellStart"/>
+      <w:r>
+        <w:rPr>
+          <w:sz w:val="24"/>
+          <w:szCs w:val="24"/>
+        </w:rPr>
+        <w:t>Dragër</w:t>
+      </w:r>
+      <w:proofErr w:type="spellEnd"/>
+      <w:r>
+        <w:rPr>
+          <w:sz w:val="24"/>
+          <w:szCs w:val="24"/>
+        </w:rPr>
+        <w:t xml:space="preserve"> pour le domaine de la sécurité, BOSH, Continental pour l’automotive, Thalès et Safran pour le domaine de la défense et enfin Schneider et </w:t>
+      </w:r>
+      <w:proofErr w:type="spellStart"/>
+      <w:r>
+        <w:rPr>
+          <w:sz w:val="24"/>
+          <w:szCs w:val="24"/>
+        </w:rPr>
+        <w:t>Phakos</w:t>
+      </w:r>
+      <w:proofErr w:type="spellEnd"/>
+      <w:r>
+        <w:rPr>
+          <w:sz w:val="24"/>
+          <w:szCs w:val="24"/>
+        </w:rPr>
+        <w:t xml:space="preserve"> dans l’industrie.</w:t>
       </w:r>
     </w:p>
     <w:p>
@@ -2768,6 +2844,7 @@
       </w:pPr>
       <w:r>
         <w:rPr>
+          <w:noProof/>
           <w:sz w:val="24"/>
           <w:szCs w:val="24"/>
         </w:rPr>
@@ -3053,8 +3130,20 @@
           <w:szCs w:val="24"/>
           <w:u w:val="single"/>
         </w:rPr>
-        <w:t>rganigramme de Savimex</w:t>
-      </w:r>
+        <w:t xml:space="preserve">rganigramme de </w:t>
+      </w:r>
+      <w:proofErr w:type="spellStart"/>
+      <w:r>
+        <w:rPr>
+          <w:i/>
+          <w:iCs/>
+          <w:sz w:val="24"/>
+          <w:szCs w:val="24"/>
+          <w:u w:val="single"/>
+        </w:rPr>
+        <w:t>Savimex</w:t>
+      </w:r>
+      <w:proofErr w:type="spellEnd"/>
     </w:p>
     <w:p>
       <w:pPr>
@@ -3098,35 +3187,22 @@
           <w:sz w:val="24"/>
           <w:szCs w:val="24"/>
         </w:rPr>
-        <w:t>Durant toute la durée de mon stage j’ai réalisé différentes missions toutes. Ce sont le câblage de sondes PT100, la remise sur réseau d’un ordinateur. Le recâblage d’un bouton d’arrêt d’urgence et d’une multiprise, régler un problème de détection de plateaux à l’entrée du convoyeur de l’ASM et enfin l’établissement d’une stratégie pour mettre en place une économie d’eau sur l’ASM.</w:t>
-      </w:r>
-    </w:p>
-    <w:p>
-      <w:pPr>
-        <w:jc w:val="both"/>
-        <w:rPr>
-          <w:sz w:val="24"/>
-          <w:szCs w:val="24"/>
-        </w:rPr>
-      </w:pPr>
-    </w:p>
-    <w:p>
-      <w:pPr>
-        <w:jc w:val="both"/>
-        <w:rPr>
-          <w:sz w:val="24"/>
-          <w:szCs w:val="24"/>
-        </w:rPr>
-      </w:pPr>
-    </w:p>
-    <w:p>
-      <w:pPr>
-        <w:jc w:val="both"/>
-        <w:rPr>
-          <w:sz w:val="24"/>
-          <w:szCs w:val="24"/>
-        </w:rPr>
-      </w:pPr>
+        <w:t xml:space="preserve">Durant toute la durée de mon stage j’ai réalisé différentes missions toutes. Ce sont le câblage de sondes PT100, la remise sur réseau d’un ordinateur. Le recâblage d’un bouton d’arrêt d’urgence et d’une multiprise, </w:t>
+      </w:r>
+      <w:r>
+        <w:rPr>
+          <w:sz w:val="24"/>
+          <w:szCs w:val="24"/>
+        </w:rPr>
+        <w:t xml:space="preserve">la remise en service d’un ordinateur de mesure vernis, </w:t>
+      </w:r>
+      <w:r>
+        <w:rPr>
+          <w:sz w:val="24"/>
+          <w:szCs w:val="24"/>
+        </w:rPr>
+        <w:t>régler un problème de détection de plateaux à l’entrée du convoyeur de l’ASM et enfin l’établissement d’une stratégie pour mettre en place une économie d’eau sur l’ASM.</w:t>
+      </w:r>
     </w:p>
     <w:p>
       <w:pPr>
@@ -3403,6 +3479,11 @@
     </w:p>
     <w:p>
       <w:pPr>
+        <w:pStyle w:val="Paragraphedeliste"/>
+        <w:numPr>
+          <w:ilvl w:val="0"/>
+          <w:numId w:val="7"/>
+        </w:numPr>
         <w:jc w:val="both"/>
         <w:rPr>
           <w:sz w:val="24"/>
@@ -3444,7 +3525,21 @@
           <w:sz w:val="24"/>
           <w:szCs w:val="24"/>
         </w:rPr>
-        <w:t>Les plateaux d’écrans passent via un convoyeur d’entrée dans la première étape du traitement qui est le rinçage. Les composants sont rincés à l’eau</w:t>
+        <w:t xml:space="preserve">Les plateaux d’écrans passent via un convoyeur d’entrée dans la première étape du traitement qui est le rinçage. Les </w:t>
+      </w:r>
+      <w:r>
+        <w:rPr>
+          <w:sz w:val="24"/>
+          <w:szCs w:val="24"/>
+        </w:rPr>
+        <w:t>écrans</w:t>
+      </w:r>
+      <w:r>
+        <w:rPr>
+          <w:sz w:val="24"/>
+          <w:szCs w:val="24"/>
+        </w:rPr>
+        <w:t xml:space="preserve"> sont rincés à l’eau</w:t>
       </w:r>
     </w:p>
     <w:sectPr>
@@ -4346,6 +4441,119 @@
       </w:pPr>
     </w:lvl>
   </w:abstractNum>
+  <w:abstractNum w:abstractNumId="6" w15:restartNumberingAfterBreak="0">
+    <w:nsid w:val="72A60CA5"/>
+    <w:multiLevelType w:val="hybridMultilevel"/>
+    <w:tmpl w:val="7EC6009C"/>
+    <w:lvl w:ilvl="0" w:tplc="040C0001">
+      <w:start w:val="1"/>
+      <w:numFmt w:val="bullet"/>
+      <w:lvlText w:val=""/>
+      <w:lvlJc w:val="left"/>
+      <w:pPr>
+        <w:ind w:left="720" w:hanging="360"/>
+      </w:pPr>
+      <w:rPr>
+        <w:rFonts w:ascii="Symbol" w:hAnsi="Symbol" w:hint="default"/>
+      </w:rPr>
+    </w:lvl>
+    <w:lvl w:ilvl="1" w:tplc="040C0003" w:tentative="1">
+      <w:start w:val="1"/>
+      <w:numFmt w:val="bullet"/>
+      <w:lvlText w:val="o"/>
+      <w:lvlJc w:val="left"/>
+      <w:pPr>
+        <w:ind w:left="1440" w:hanging="360"/>
+      </w:pPr>
+      <w:rPr>
+        <w:rFonts w:ascii="Courier New" w:hAnsi="Courier New" w:cs="Courier New" w:hint="default"/>
+      </w:rPr>
+    </w:lvl>
+    <w:lvl w:ilvl="2" w:tplc="040C0005" w:tentative="1">
+      <w:start w:val="1"/>
+      <w:numFmt w:val="bullet"/>
+      <w:lvlText w:val=""/>
+      <w:lvlJc w:val="left"/>
+      <w:pPr>
+        <w:ind w:left="2160" w:hanging="360"/>
+      </w:pPr>
+      <w:rPr>
+        <w:rFonts w:ascii="Wingdings" w:hAnsi="Wingdings" w:hint="default"/>
+      </w:rPr>
+    </w:lvl>
+    <w:lvl w:ilvl="3" w:tplc="040C0001" w:tentative="1">
+      <w:start w:val="1"/>
+      <w:numFmt w:val="bullet"/>
+      <w:lvlText w:val=""/>
+      <w:lvlJc w:val="left"/>
+      <w:pPr>
+        <w:ind w:left="2880" w:hanging="360"/>
+      </w:pPr>
+      <w:rPr>
+        <w:rFonts w:ascii="Symbol" w:hAnsi="Symbol" w:hint="default"/>
+      </w:rPr>
+    </w:lvl>
+    <w:lvl w:ilvl="4" w:tplc="040C0003" w:tentative="1">
+      <w:start w:val="1"/>
+      <w:numFmt w:val="bullet"/>
+      <w:lvlText w:val="o"/>
+      <w:lvlJc w:val="left"/>
+      <w:pPr>
+        <w:ind w:left="3600" w:hanging="360"/>
+      </w:pPr>
+      <w:rPr>
+        <w:rFonts w:ascii="Courier New" w:hAnsi="Courier New" w:cs="Courier New" w:hint="default"/>
+      </w:rPr>
+    </w:lvl>
+    <w:lvl w:ilvl="5" w:tplc="040C0005" w:tentative="1">
+      <w:start w:val="1"/>
+      <w:numFmt w:val="bullet"/>
+      <w:lvlText w:val=""/>
+      <w:lvlJc w:val="left"/>
+      <w:pPr>
+        <w:ind w:left="4320" w:hanging="360"/>
+      </w:pPr>
+      <w:rPr>
+        <w:rFonts w:ascii="Wingdings" w:hAnsi="Wingdings" w:hint="default"/>
+      </w:rPr>
+    </w:lvl>
+    <w:lvl w:ilvl="6" w:tplc="040C0001" w:tentative="1">
+      <w:start w:val="1"/>
+      <w:numFmt w:val="bullet"/>
+      <w:lvlText w:val=""/>
+      <w:lvlJc w:val="left"/>
+      <w:pPr>
+        <w:ind w:left="5040" w:hanging="360"/>
+      </w:pPr>
+      <w:rPr>
+        <w:rFonts w:ascii="Symbol" w:hAnsi="Symbol" w:hint="default"/>
+      </w:rPr>
+    </w:lvl>
+    <w:lvl w:ilvl="7" w:tplc="040C0003" w:tentative="1">
+      <w:start w:val="1"/>
+      <w:numFmt w:val="bullet"/>
+      <w:lvlText w:val="o"/>
+      <w:lvlJc w:val="left"/>
+      <w:pPr>
+        <w:ind w:left="5760" w:hanging="360"/>
+      </w:pPr>
+      <w:rPr>
+        <w:rFonts w:ascii="Courier New" w:hAnsi="Courier New" w:cs="Courier New" w:hint="default"/>
+      </w:rPr>
+    </w:lvl>
+    <w:lvl w:ilvl="8" w:tplc="040C0005" w:tentative="1">
+      <w:start w:val="1"/>
+      <w:numFmt w:val="bullet"/>
+      <w:lvlText w:val=""/>
+      <w:lvlJc w:val="left"/>
+      <w:pPr>
+        <w:ind w:left="6480" w:hanging="360"/>
+      </w:pPr>
+      <w:rPr>
+        <w:rFonts w:ascii="Wingdings" w:hAnsi="Wingdings" w:hint="default"/>
+      </w:rPr>
+    </w:lvl>
+  </w:abstractNum>
   <w:num w:numId="1" w16cid:durableId="496968157">
     <w:abstractNumId w:val="4"/>
   </w:num>
@@ -4363,6 +4571,9 @@
   </w:num>
   <w:num w:numId="6" w16cid:durableId="1639798640">
     <w:abstractNumId w:val="2"/>
+  </w:num>
+  <w:num w:numId="7" w16cid:durableId="1193763782">
+    <w:abstractNumId w:val="6"/>
   </w:num>
 </w:numbering>
 </file>

</xml_diff>